<commit_message>
One last update act2
</commit_message>
<xml_diff>
--- a/Sem4/C# Remake/act2/Act2.docx
+++ b/Sem4/C# Remake/act2/Act2.docx
@@ -181,7 +181,14 @@
                                           <w:caps/>
                                           <w:color w:val="FFFFFF" w:themeColor="background1"/>
                                         </w:rPr>
-                                        <w:t>CST-247 Bill Hughes</w:t>
+                                        <w:t xml:space="preserve">CST-247 </w:t>
+                                      </w:r>
+                                      <w:r>
+                                        <w:rPr>
+                                          <w:caps/>
+                                          <w:color w:val="FFFFFF" w:themeColor="background1"/>
+                                        </w:rPr>
+                                        <w:t>Shad Sluiter</w:t>
                                       </w:r>
                                     </w:sdtContent>
                                   </w:sdt>
@@ -208,7 +215,7 @@
                                         <w:rPr>
                                           <w:color w:val="FFFFFF" w:themeColor="background1"/>
                                         </w:rPr>
-                                        <w:t>3/15/2021</w:t>
+                                        <w:t>7/3/2021</w:t>
                                       </w:r>
                                     </w:sdtContent>
                                   </w:sdt>
@@ -338,6 +345,7 @@
                               <w:dataBinding w:prefixMappings="xmlns:ns0='http://purl.org/dc/elements/1.1/' xmlns:ns1='http://schemas.openxmlformats.org/package/2006/metadata/core-properties' " w:xpath="/ns1:coreProperties[1]/ns0:creator[1]" w:storeItemID="{6C3C8BC8-F283-45AE-878A-BAB7291924A1}"/>
                               <w:text/>
                             </w:sdtPr>
+                            <w:sdtEndPr/>
                             <w:sdtContent>
                               <w:p>
                                 <w:pPr>
@@ -378,13 +386,21 @@
                                 <w:dataBinding w:prefixMappings="xmlns:ns0='http://schemas.openxmlformats.org/officeDocument/2006/extended-properties' " w:xpath="/ns0:Properties[1]/ns0:Company[1]" w:storeItemID="{6668398D-A668-4E3E-A5EB-62B293D839F1}"/>
                                 <w:text/>
                               </w:sdtPr>
+                              <w:sdtEndPr/>
                               <w:sdtContent>
                                 <w:r>
                                   <w:rPr>
                                     <w:caps/>
                                     <w:color w:val="FFFFFF" w:themeColor="background1"/>
                                   </w:rPr>
-                                  <w:t>CST-247 Bill Hughes</w:t>
+                                  <w:t xml:space="preserve">CST-247 </w:t>
+                                </w:r>
+                                <w:r>
+                                  <w:rPr>
+                                    <w:caps/>
+                                    <w:color w:val="FFFFFF" w:themeColor="background1"/>
+                                  </w:rPr>
+                                  <w:t>Shad Sluiter</w:t>
                                 </w:r>
                               </w:sdtContent>
                             </w:sdt>
@@ -405,12 +421,13 @@
                                 <w:dataBinding w:prefixMappings="xmlns:ns0='http://schemas.microsoft.com/office/2006/coverPageProps' " w:xpath="/ns0:CoverPageProperties[1]/ns0:CompanyAddress[1]" w:storeItemID="{55AF091B-3C7A-41E3-B477-F2FDAA23CFDA}"/>
                                 <w:text/>
                               </w:sdtPr>
+                              <w:sdtEndPr/>
                               <w:sdtContent>
                                 <w:r>
                                   <w:rPr>
                                     <w:color w:val="FFFFFF" w:themeColor="background1"/>
                                   </w:rPr>
-                                  <w:t>3/15/2021</w:t>
+                                  <w:t>7/3/2021</w:t>
                                 </w:r>
                               </w:sdtContent>
                             </w:sdt>
@@ -440,6 +457,7 @@
                               <w:dataBinding w:prefixMappings="xmlns:ns0='http://purl.org/dc/elements/1.1/' xmlns:ns1='http://schemas.openxmlformats.org/package/2006/metadata/core-properties' " w:xpath="/ns1:coreProperties[1]/ns0:title[1]" w:storeItemID="{6C3C8BC8-F283-45AE-878A-BAB7291924A1}"/>
                               <w:text/>
                             </w:sdtPr>
+                            <w:sdtEndPr/>
                             <w:sdtContent>
                               <w:p>
                                 <w:pPr>
@@ -606,7 +624,15 @@
     </w:p>
     <w:p>
       <w:r>
-        <w:t>This is demonstrating returning a string from a controller, rather than returning an already made view. This can be really useful for things such as debugging, where you can print out error codes or log information onto the page itself.</w:t>
+        <w:t xml:space="preserve">This is demonstrating returning a string from a controller, rather than returning an already made view. This can be </w:t>
+      </w:r>
+      <w:proofErr w:type="gramStart"/>
+      <w:r>
+        <w:t>really useful</w:t>
+      </w:r>
+      <w:proofErr w:type="gramEnd"/>
+      <w:r>
+        <w:t xml:space="preserve"> for things such as debugging, where you can print out error codes or log information onto the page itself.</w:t>
       </w:r>
     </w:p>
     <w:p>
@@ -899,7 +925,15 @@
     </w:p>
     <w:p>
       <w:r>
-        <w:t>This shows the failed version of the hard coded controller logic from the last picture.</w:t>
+        <w:t xml:space="preserve">This shows the failed version of the </w:t>
+      </w:r>
+      <w:proofErr w:type="gramStart"/>
+      <w:r>
+        <w:t>hard coded</w:t>
+      </w:r>
+      <w:proofErr w:type="gramEnd"/>
+      <w:r>
+        <w:t xml:space="preserve"> controller logic from the last picture.</w:t>
       </w:r>
     </w:p>
     <w:p>
@@ -1205,7 +1239,15 @@
     </w:p>
     <w:p>
       <w:r>
-        <w:t>You can create validation constraints for a model within the model class itself, rather than have to make the same constraints on any form that uses the same model. This makes it easier to use the same model elsewhere on the site, while still requiring the same type and size of data for each property.</w:t>
+        <w:t xml:space="preserve">You can create validation constraints for a model within the model class itself, rather than </w:t>
+      </w:r>
+      <w:proofErr w:type="gramStart"/>
+      <w:r>
+        <w:t>have to</w:t>
+      </w:r>
+      <w:proofErr w:type="gramEnd"/>
+      <w:r>
+        <w:t xml:space="preserve"> make the same constraints on any form that uses the same model. This makes it easier to use the same model elsewhere on the site, while still requiring the same type and size of data for each property.</w:t>
       </w:r>
     </w:p>
     <w:p>
@@ -1222,7 +1264,7 @@
           <w:rPr>
             <w:rStyle w:val="Hyperlink"/>
           </w:rPr>
-          <w:t>https://github.com/arsonull/arsonull.github.io/tree/master/Sem4/C%23/act2</w:t>
+          <w:t>https://github.com/arsonull/arsonull.github.io/tree/master/Sem4/C%23%20Remake/act2</w:t>
         </w:r>
       </w:hyperlink>
     </w:p>
@@ -2046,7 +2088,7 @@
 <CoverPageProperties xmlns="http://schemas.microsoft.com/office/2006/coverPageProps">
   <PublishDate/>
   <Abstract/>
-  <CompanyAddress>3/15/2021</CompanyAddress>
+  <CompanyAddress>7/3/2021</CompanyAddress>
   <CompanyPhone/>
   <CompanyFax/>
   <CompanyEmail/>

</xml_diff>